<commit_message>
Changed distraction task images to have gray backgrounds.
</commit_message>
<xml_diff>
--- a/offline/DistractionTask/BACS_chars.docx
+++ b/offline/DistractionTask/BACS_chars.docx
@@ -4,7 +4,7 @@
   <w:body>
     <w:p>
       <w:pPr>
-        <w:shd w:val="clear" w:color="auto" w:fill="5B9BD5" w:themeFill="accent1"/>
+        <w:shd w:val="clear" w:color="auto" w:fill="D9D9D9" w:themeFill="background1" w:themeFillShade="D9"/>
         <w:spacing w:line="276" w:lineRule="auto"/>
         <w:ind w:left="-142" w:right="-142"/>
         <w:rPr>
@@ -21,20 +21,20 @@
         </w:rPr>
         <w:t xml:space="preserve"> </w:t>
       </w:r>
-      <w:r>
-        <w:rPr>
-          <w:rFonts w:ascii="BACS1" w:hAnsi="BACS1" w:cs="Tahoma"/>
-          <w:sz w:val="420"/>
-          <w:szCs w:val="136"/>
-        </w:rPr>
-        <w:t xml:space="preserve">A </w:t>
-      </w:r>
       <w:bookmarkStart w:id="0" w:name="_GoBack"/>
       <w:bookmarkEnd w:id="0"/>
-    </w:p>
-    <w:p>
-      <w:pPr>
-        <w:shd w:val="clear" w:color="auto" w:fill="5B9BD5" w:themeFill="accent1"/>
+      <w:r>
+        <w:rPr>
+          <w:rFonts w:ascii="BACS1" w:hAnsi="BACS1" w:cs="Tahoma"/>
+          <w:sz w:val="420"/>
+          <w:szCs w:val="136"/>
+        </w:rPr>
+        <w:t xml:space="preserve">A </w:t>
+      </w:r>
+    </w:p>
+    <w:p>
+      <w:pPr>
+        <w:shd w:val="clear" w:color="auto" w:fill="D9D9D9" w:themeFill="background1" w:themeFillShade="D9"/>
         <w:spacing w:line="276" w:lineRule="auto"/>
         <w:rPr>
           <w:rFonts w:ascii="BACS1" w:hAnsi="BACS1" w:cs="Tahoma"/>
@@ -62,7 +62,7 @@
     </w:p>
     <w:p>
       <w:pPr>
-        <w:shd w:val="clear" w:color="auto" w:fill="5B9BD5" w:themeFill="accent1"/>
+        <w:shd w:val="clear" w:color="auto" w:fill="D9D9D9" w:themeFill="background1" w:themeFillShade="D9"/>
         <w:spacing w:line="276" w:lineRule="auto"/>
         <w:rPr>
           <w:rFonts w:ascii="BACS1" w:hAnsi="BACS1" w:cs="Tahoma"/>
@@ -90,7 +90,7 @@
     </w:p>
     <w:p>
       <w:pPr>
-        <w:shd w:val="clear" w:color="auto" w:fill="5B9BD5" w:themeFill="accent1"/>
+        <w:shd w:val="clear" w:color="auto" w:fill="D9D9D9" w:themeFill="background1" w:themeFillShade="D9"/>
         <w:spacing w:line="276" w:lineRule="auto"/>
         <w:rPr>
           <w:rFonts w:ascii="BACS1" w:hAnsi="BACS1" w:cs="Tahoma"/>
@@ -118,7 +118,7 @@
     </w:p>
     <w:p>
       <w:pPr>
-        <w:shd w:val="clear" w:color="auto" w:fill="5B9BD5" w:themeFill="accent1"/>
+        <w:shd w:val="clear" w:color="auto" w:fill="D9D9D9" w:themeFill="background1" w:themeFillShade="D9"/>
         <w:rPr>
           <w:rFonts w:ascii="BACS1" w:hAnsi="BACS1" w:cs="Tahoma"/>
           <w:sz w:val="420"/>
@@ -153,7 +153,7 @@
     </w:p>
     <w:p>
       <w:pPr>
-        <w:shd w:val="clear" w:color="auto" w:fill="5B9BD5" w:themeFill="accent1"/>
+        <w:shd w:val="clear" w:color="auto" w:fill="D9D9D9" w:themeFill="background1" w:themeFillShade="D9"/>
         <w:spacing w:line="276" w:lineRule="auto"/>
         <w:rPr>
           <w:rFonts w:ascii="BACS1" w:hAnsi="BACS1" w:cs="Tahoma"/>
@@ -181,7 +181,7 @@
     </w:p>
     <w:p>
       <w:pPr>
-        <w:shd w:val="clear" w:color="auto" w:fill="5B9BD5" w:themeFill="accent1"/>
+        <w:shd w:val="clear" w:color="auto" w:fill="D9D9D9" w:themeFill="background1" w:themeFillShade="D9"/>
         <w:rPr>
           <w:rFonts w:ascii="BACS1" w:hAnsi="BACS1" w:cs="Tahoma"/>
           <w:sz w:val="420"/>
@@ -208,7 +208,7 @@
     </w:p>
     <w:p>
       <w:pPr>
-        <w:shd w:val="clear" w:color="auto" w:fill="5B9BD5" w:themeFill="accent1"/>
+        <w:shd w:val="clear" w:color="auto" w:fill="D9D9D9" w:themeFill="background1" w:themeFillShade="D9"/>
         <w:rPr>
           <w:rFonts w:ascii="BACS1" w:hAnsi="BACS1" w:cs="Tahoma"/>
           <w:sz w:val="420"/>
@@ -235,7 +235,7 @@
     </w:p>
     <w:p>
       <w:pPr>
-        <w:shd w:val="clear" w:color="auto" w:fill="5B9BD5" w:themeFill="accent1"/>
+        <w:shd w:val="clear" w:color="auto" w:fill="D9D9D9" w:themeFill="background1" w:themeFillShade="D9"/>
         <w:rPr>
           <w:rFonts w:ascii="BACS1" w:hAnsi="BACS1" w:cs="Tahoma"/>
           <w:sz w:val="420"/>
@@ -262,7 +262,7 @@
     </w:p>
     <w:p>
       <w:pPr>
-        <w:shd w:val="clear" w:color="auto" w:fill="5B9BD5" w:themeFill="accent1"/>
+        <w:shd w:val="clear" w:color="auto" w:fill="D9D9D9" w:themeFill="background1" w:themeFillShade="D9"/>
         <w:rPr>
           <w:rFonts w:ascii="BACS1" w:hAnsi="BACS1" w:cs="Tahoma"/>
           <w:sz w:val="420"/>
@@ -297,7 +297,7 @@
     </w:p>
     <w:p>
       <w:pPr>
-        <w:shd w:val="clear" w:color="auto" w:fill="5B9BD5" w:themeFill="accent1"/>
+        <w:shd w:val="clear" w:color="auto" w:fill="D9D9D9" w:themeFill="background1" w:themeFillShade="D9"/>
         <w:spacing w:line="276" w:lineRule="auto"/>
         <w:rPr>
           <w:rFonts w:ascii="BACS1" w:hAnsi="BACS1" w:cs="Tahoma"/>
@@ -325,7 +325,7 @@
     </w:p>
     <w:p>
       <w:pPr>
-        <w:shd w:val="clear" w:color="auto" w:fill="5B9BD5" w:themeFill="accent1"/>
+        <w:shd w:val="clear" w:color="auto" w:fill="D9D9D9" w:themeFill="background1" w:themeFillShade="D9"/>
         <w:rPr>
           <w:rFonts w:ascii="BACS1" w:hAnsi="BACS1" w:cs="Tahoma"/>
           <w:sz w:val="420"/>
@@ -360,7 +360,7 @@
     </w:p>
     <w:p>
       <w:pPr>
-        <w:shd w:val="clear" w:color="auto" w:fill="5B9BD5" w:themeFill="accent1"/>
+        <w:shd w:val="clear" w:color="auto" w:fill="D9D9D9" w:themeFill="background1" w:themeFillShade="D9"/>
         <w:rPr>
           <w:rFonts w:ascii="BACS1" w:hAnsi="BACS1" w:cs="Tahoma"/>
           <w:sz w:val="420"/>
@@ -387,7 +387,7 @@
     </w:p>
     <w:p>
       <w:pPr>
-        <w:shd w:val="clear" w:color="auto" w:fill="5B9BD5" w:themeFill="accent1"/>
+        <w:shd w:val="clear" w:color="auto" w:fill="D9D9D9" w:themeFill="background1" w:themeFillShade="D9"/>
         <w:rPr>
           <w:rFonts w:ascii="BACS1" w:hAnsi="BACS1" w:cs="Tahoma"/>
           <w:sz w:val="420"/>
@@ -414,7 +414,7 @@
     </w:p>
     <w:p>
       <w:pPr>
-        <w:shd w:val="clear" w:color="auto" w:fill="5B9BD5" w:themeFill="accent1"/>
+        <w:shd w:val="clear" w:color="auto" w:fill="D9D9D9" w:themeFill="background1" w:themeFillShade="D9"/>
         <w:rPr>
           <w:rFonts w:ascii="BACS1" w:hAnsi="BACS1" w:cs="Tahoma"/>
           <w:sz w:val="420"/>
@@ -458,10 +458,207 @@
       </w:pgBorders>
       <w:cols w:space="720"/>
       <w:docGrid w:linePitch="360"/>
-      <w:printerSettings r:id="rId4"/>
     </w:sectPr>
   </w:body>
 </w:document>
+</file>
+
+<file path=word/endnotes.xml><?xml version="1.0" encoding="utf-8"?>
+<w:endnotes xmlns:wpc="http://schemas.microsoft.com/office/word/2010/wordprocessingCanvas" xmlns:mo="http://schemas.microsoft.com/office/mac/office/2008/main" xmlns:mc="http://schemas.openxmlformats.org/markup-compatibility/2006" xmlns:mv="urn:schemas-microsoft-com:mac:vml" xmlns:o="urn:schemas-microsoft-com:office:office" xmlns:r="http://schemas.openxmlformats.org/officeDocument/2006/relationships" xmlns:m="http://schemas.openxmlformats.org/officeDocument/2006/math" xmlns:v="urn:schemas-microsoft-com:vml" xmlns:wp14="http://schemas.microsoft.com/office/word/2010/wordprocessingDrawing" xmlns:wp="http://schemas.openxmlformats.org/drawingml/2006/wordprocessingDrawing" xmlns:w10="urn:schemas-microsoft-com:office:word" xmlns:w="http://schemas.openxmlformats.org/wordprocessingml/2006/main" xmlns:w14="http://schemas.microsoft.com/office/word/2010/wordml" xmlns:w15="http://schemas.microsoft.com/office/word/2012/wordml" xmlns:wpg="http://schemas.microsoft.com/office/word/2010/wordprocessingGroup" xmlns:wpi="http://schemas.microsoft.com/office/word/2010/wordprocessingInk" xmlns:wne="http://schemas.microsoft.com/office/word/2006/wordml" xmlns:wps="http://schemas.microsoft.com/office/word/2010/wordprocessingShape" mc:Ignorable="w14 w15 wp14">
+  <w:endnote w:type="separator" w:id="-1">
+    <w:p>
+      <w:pPr>
+        <w:spacing w:after="0" w:line="240" w:lineRule="auto"/>
+      </w:pPr>
+      <w:r>
+        <w:separator/>
+      </w:r>
+    </w:p>
+  </w:endnote>
+  <w:endnote w:type="continuationSeparator" w:id="0">
+    <w:p>
+      <w:pPr>
+        <w:spacing w:after="0" w:line="240" w:lineRule="auto"/>
+      </w:pPr>
+      <w:r>
+        <w:continuationSeparator/>
+      </w:r>
+    </w:p>
+  </w:endnote>
+</w:endnotes>
+</file>
+
+<file path=word/footnotes.xml><?xml version="1.0" encoding="utf-8"?>
+<w:footnotes xmlns:wpc="http://schemas.microsoft.com/office/word/2010/wordprocessingCanvas" xmlns:mo="http://schemas.microsoft.com/office/mac/office/2008/main" xmlns:mc="http://schemas.openxmlformats.org/markup-compatibility/2006" xmlns:mv="urn:schemas-microsoft-com:mac:vml" xmlns:o="urn:schemas-microsoft-com:office:office" xmlns:r="http://schemas.openxmlformats.org/officeDocument/2006/relationships" xmlns:m="http://schemas.openxmlformats.org/officeDocument/2006/math" xmlns:v="urn:schemas-microsoft-com:vml" xmlns:wp14="http://schemas.microsoft.com/office/word/2010/wordprocessingDrawing" xmlns:wp="http://schemas.openxmlformats.org/drawingml/2006/wordprocessingDrawing" xmlns:w10="urn:schemas-microsoft-com:office:word" xmlns:w="http://schemas.openxmlformats.org/wordprocessingml/2006/main" xmlns:w14="http://schemas.microsoft.com/office/word/2010/wordml" xmlns:w15="http://schemas.microsoft.com/office/word/2012/wordml" xmlns:wpg="http://schemas.microsoft.com/office/word/2010/wordprocessingGroup" xmlns:wpi="http://schemas.microsoft.com/office/word/2010/wordprocessingInk" xmlns:wne="http://schemas.microsoft.com/office/word/2006/wordml" xmlns:wps="http://schemas.microsoft.com/office/word/2010/wordprocessingShape" mc:Ignorable="w14 w15 wp14">
+  <w:footnote w:type="separator" w:id="-1">
+    <w:p>
+      <w:pPr>
+        <w:spacing w:after="0" w:line="240" w:lineRule="auto"/>
+      </w:pPr>
+      <w:r>
+        <w:separator/>
+      </w:r>
+    </w:p>
+  </w:footnote>
+  <w:footnote w:type="continuationSeparator" w:id="0">
+    <w:p>
+      <w:pPr>
+        <w:spacing w:after="0" w:line="240" w:lineRule="auto"/>
+      </w:pPr>
+      <w:r>
+        <w:continuationSeparator/>
+      </w:r>
+    </w:p>
+  </w:footnote>
+</w:footnotes>
+</file>
+
+<file path=word/numbering.xml><?xml version="1.0" encoding="utf-8"?>
+<w:numbering xmlns:wpc="http://schemas.microsoft.com/office/word/2010/wordprocessingCanvas" xmlns:mo="http://schemas.microsoft.com/office/mac/office/2008/main" xmlns:mc="http://schemas.openxmlformats.org/markup-compatibility/2006" xmlns:mv="urn:schemas-microsoft-com:mac:vml" xmlns:o="urn:schemas-microsoft-com:office:office" xmlns:r="http://schemas.openxmlformats.org/officeDocument/2006/relationships" xmlns:m="http://schemas.openxmlformats.org/officeDocument/2006/math" xmlns:v="urn:schemas-microsoft-com:vml" xmlns:wp14="http://schemas.microsoft.com/office/word/2010/wordprocessingDrawing" xmlns:wp="http://schemas.openxmlformats.org/drawingml/2006/wordprocessingDrawing" xmlns:w10="urn:schemas-microsoft-com:office:word" xmlns:w="http://schemas.openxmlformats.org/wordprocessingml/2006/main" xmlns:w14="http://schemas.microsoft.com/office/word/2010/wordml" xmlns:w15="http://schemas.microsoft.com/office/word/2012/wordml" xmlns:wpg="http://schemas.microsoft.com/office/word/2010/wordprocessingGroup" xmlns:wpi="http://schemas.microsoft.com/office/word/2010/wordprocessingInk" xmlns:wne="http://schemas.microsoft.com/office/word/2006/wordml" xmlns:wps="http://schemas.microsoft.com/office/word/2010/wordprocessingShape" mc:Ignorable="w14 w15 wp14">
+  <w:abstractNum w:abstractNumId="0">
+    <w:nsid w:val="FFFFFF1D"/>
+    <w:multiLevelType w:val="multilevel"/>
+    <w:tmpl w:val="A6D6F504"/>
+    <w:lvl w:ilvl="0">
+      <w:start w:val="1"/>
+      <w:numFmt w:val="bullet"/>
+      <w:lvlText w:val=""/>
+      <w:lvlJc w:val="left"/>
+      <w:pPr>
+        <w:tabs>
+          <w:tab w:val="num" w:pos="0"/>
+        </w:tabs>
+        <w:ind w:left="0" w:firstLine="0"/>
+      </w:pPr>
+      <w:rPr>
+        <w:rFonts w:ascii="Symbol" w:hAnsi="Symbol" w:hint="default"/>
+      </w:rPr>
+    </w:lvl>
+    <w:lvl w:ilvl="1">
+      <w:start w:val="1"/>
+      <w:numFmt w:val="bullet"/>
+      <w:lvlText w:val=""/>
+      <w:lvlJc w:val="left"/>
+      <w:pPr>
+        <w:tabs>
+          <w:tab w:val="num" w:pos="720"/>
+        </w:tabs>
+        <w:ind w:left="1080" w:hanging="360"/>
+      </w:pPr>
+      <w:rPr>
+        <w:rFonts w:ascii="Symbol" w:hAnsi="Symbol" w:hint="default"/>
+      </w:rPr>
+    </w:lvl>
+    <w:lvl w:ilvl="2">
+      <w:start w:val="1"/>
+      <w:numFmt w:val="bullet"/>
+      <w:lvlText w:val="o"/>
+      <w:lvlJc w:val="left"/>
+      <w:pPr>
+        <w:tabs>
+          <w:tab w:val="num" w:pos="1440"/>
+        </w:tabs>
+        <w:ind w:left="1800" w:hanging="360"/>
+      </w:pPr>
+      <w:rPr>
+        <w:rFonts w:ascii="Courier New" w:hAnsi="Courier New" w:cs="Courier New" w:hint="default"/>
+      </w:rPr>
+    </w:lvl>
+    <w:lvl w:ilvl="3">
+      <w:start w:val="1"/>
+      <w:numFmt w:val="bullet"/>
+      <w:lvlText w:val=""/>
+      <w:lvlJc w:val="left"/>
+      <w:pPr>
+        <w:tabs>
+          <w:tab w:val="num" w:pos="2160"/>
+        </w:tabs>
+        <w:ind w:left="2520" w:hanging="360"/>
+      </w:pPr>
+      <w:rPr>
+        <w:rFonts w:ascii="Wingdings" w:hAnsi="Wingdings" w:hint="default"/>
+      </w:rPr>
+    </w:lvl>
+    <w:lvl w:ilvl="4">
+      <w:start w:val="1"/>
+      <w:numFmt w:val="bullet"/>
+      <w:lvlText w:val=""/>
+      <w:lvlJc w:val="left"/>
+      <w:pPr>
+        <w:tabs>
+          <w:tab w:val="num" w:pos="2880"/>
+        </w:tabs>
+        <w:ind w:left="3240" w:hanging="360"/>
+      </w:pPr>
+      <w:rPr>
+        <w:rFonts w:ascii="Wingdings" w:hAnsi="Wingdings" w:hint="default"/>
+      </w:rPr>
+    </w:lvl>
+    <w:lvl w:ilvl="5">
+      <w:start w:val="1"/>
+      <w:numFmt w:val="bullet"/>
+      <w:lvlText w:val=""/>
+      <w:lvlJc w:val="left"/>
+      <w:pPr>
+        <w:tabs>
+          <w:tab w:val="num" w:pos="3600"/>
+        </w:tabs>
+        <w:ind w:left="3960" w:hanging="360"/>
+      </w:pPr>
+      <w:rPr>
+        <w:rFonts w:ascii="Symbol" w:hAnsi="Symbol" w:hint="default"/>
+      </w:rPr>
+    </w:lvl>
+    <w:lvl w:ilvl="6">
+      <w:start w:val="1"/>
+      <w:numFmt w:val="bullet"/>
+      <w:lvlText w:val="o"/>
+      <w:lvlJc w:val="left"/>
+      <w:pPr>
+        <w:tabs>
+          <w:tab w:val="num" w:pos="4320"/>
+        </w:tabs>
+        <w:ind w:left="4680" w:hanging="360"/>
+      </w:pPr>
+      <w:rPr>
+        <w:rFonts w:ascii="Courier New" w:hAnsi="Courier New" w:cs="Courier New" w:hint="default"/>
+      </w:rPr>
+    </w:lvl>
+    <w:lvl w:ilvl="7">
+      <w:start w:val="1"/>
+      <w:numFmt w:val="bullet"/>
+      <w:lvlText w:val=""/>
+      <w:lvlJc w:val="left"/>
+      <w:pPr>
+        <w:tabs>
+          <w:tab w:val="num" w:pos="5040"/>
+        </w:tabs>
+        <w:ind w:left="5400" w:hanging="360"/>
+      </w:pPr>
+      <w:rPr>
+        <w:rFonts w:ascii="Wingdings" w:hAnsi="Wingdings" w:hint="default"/>
+      </w:rPr>
+    </w:lvl>
+    <w:lvl w:ilvl="8">
+      <w:start w:val="1"/>
+      <w:numFmt w:val="bullet"/>
+      <w:lvlText w:val=""/>
+      <w:lvlJc w:val="left"/>
+      <w:pPr>
+        <w:tabs>
+          <w:tab w:val="num" w:pos="5760"/>
+        </w:tabs>
+        <w:ind w:left="6120" w:hanging="360"/>
+      </w:pPr>
+      <w:rPr>
+        <w:rFonts w:ascii="Wingdings" w:hAnsi="Wingdings" w:hint="default"/>
+      </w:rPr>
+    </w:lvl>
+  </w:abstractNum>
+  <w:num w:numId="1">
+    <w:abstractNumId w:val="0"/>
+  </w:num>
+</w:numbering>
 </file>
 
 <file path=word/styles.xml><?xml version="1.0" encoding="utf-8"?>
@@ -885,6 +1082,50 @@
     <w:semiHidden/>
     <w:unhideWhenUsed/>
   </w:style>
+  <w:style w:type="paragraph" w:styleId="Header">
+    <w:name w:val="header"/>
+    <w:basedOn w:val="Normal"/>
+    <w:link w:val="HeaderChar"/>
+    <w:uiPriority w:val="99"/>
+    <w:unhideWhenUsed/>
+    <w:rsid w:val="002620BD"/>
+    <w:pPr>
+      <w:tabs>
+        <w:tab w:val="center" w:pos="4513"/>
+        <w:tab w:val="right" w:pos="9026"/>
+      </w:tabs>
+      <w:spacing w:after="0" w:line="240" w:lineRule="auto"/>
+    </w:pPr>
+  </w:style>
+  <w:style w:type="character" w:customStyle="1" w:styleId="HeaderChar">
+    <w:name w:val="Header Char"/>
+    <w:basedOn w:val="DefaultParagraphFont"/>
+    <w:link w:val="Header"/>
+    <w:uiPriority w:val="99"/>
+    <w:rsid w:val="002620BD"/>
+  </w:style>
+  <w:style w:type="paragraph" w:styleId="Footer">
+    <w:name w:val="footer"/>
+    <w:basedOn w:val="Normal"/>
+    <w:link w:val="FooterChar"/>
+    <w:uiPriority w:val="99"/>
+    <w:unhideWhenUsed/>
+    <w:rsid w:val="002620BD"/>
+    <w:pPr>
+      <w:tabs>
+        <w:tab w:val="center" w:pos="4513"/>
+        <w:tab w:val="right" w:pos="9026"/>
+      </w:tabs>
+      <w:spacing w:after="0" w:line="240" w:lineRule="auto"/>
+    </w:pPr>
+  </w:style>
+  <w:style w:type="character" w:customStyle="1" w:styleId="FooterChar">
+    <w:name w:val="Footer Char"/>
+    <w:basedOn w:val="DefaultParagraphFont"/>
+    <w:link w:val="Footer"/>
+    <w:uiPriority w:val="99"/>
+    <w:rsid w:val="002620BD"/>
+  </w:style>
 </w:styles>
 </file>
 
@@ -1147,4 +1388,16 @@
     </a:ext>
   </a:extLst>
 </a:theme>
+</file>
+
+<file path=customXml/item1.xml><?xml version="1.0" encoding="utf-8"?>
+<b:Sources xmlns:b="http://schemas.openxmlformats.org/officeDocument/2006/bibliography" xmlns="http://schemas.openxmlformats.org/officeDocument/2006/bibliography" SelectedStyle="/APASixthEditionOfficeOnline.xsl" StyleName="APA"/>
+</file>
+
+<file path=customXml/itemProps1.xml><?xml version="1.0" encoding="utf-8"?>
+<ds:datastoreItem xmlns:ds="http://schemas.openxmlformats.org/officeDocument/2006/customXml" ds:itemID="{3DE6D6EA-6F03-B443-833F-C77088F0CB02}">
+  <ds:schemaRefs>
+    <ds:schemaRef ds:uri="http://schemas.openxmlformats.org/officeDocument/2006/bibliography"/>
+  </ds:schemaRefs>
+</ds:datastoreItem>
 </file>
</xml_diff>